<commit_message>
Chapter 8 finished. Laptop
</commit_message>
<xml_diff>
--- a/ML_Scikit_notes.docx
+++ b/ML_Scikit_notes.docx
@@ -449,15 +449,39 @@
       <w:pPr>
         <w:pStyle w:val="ListParagraph"/>
         <w:numPr>
-          <w:ilvl w:val="0"/>
-          <w:numId w:val="1"/>
-        </w:numPr>
-      </w:pPr>
-      <w:r>
-        <w:t>Ensemble Learning and Random Forests</w:t>
+          <w:ilvl w:val="1"/>
+          <w:numId w:val="1"/>
+        </w:numPr>
+      </w:pPr>
+      <w:r>
+        <w:t>Classification and Regression Tree (CART) algorithm</w:t>
+      </w:r>
+    </w:p>
+    <w:p>
+      <w:pPr>
+        <w:pStyle w:val="ListParagraph"/>
+        <w:numPr>
+          <w:ilvl w:val="1"/>
+          <w:numId w:val="1"/>
+        </w:numPr>
+      </w:pPr>
+      <w:r>
+        <w:t>Gini impurity vs entropy</w:t>
       </w:r>
       <w:bookmarkStart w:id="0" w:name="_GoBack"/>
       <w:bookmarkEnd w:id="0"/>
+    </w:p>
+    <w:p>
+      <w:pPr>
+        <w:pStyle w:val="ListParagraph"/>
+        <w:numPr>
+          <w:ilvl w:val="0"/>
+          <w:numId w:val="1"/>
+        </w:numPr>
+      </w:pPr>
+      <w:r>
+        <w:t>Ensemble Learning and Random Forests</w:t>
+      </w:r>
     </w:p>
     <w:sectPr>
       <w:pgSz w:w="12240" w:h="15840"/>
@@ -1325,7 +1349,7 @@
 </file>
 
 <file path=customXml/itemProps1.xml><?xml version="1.0" encoding="utf-8"?>
-<ds:datastoreItem xmlns:ds="http://schemas.openxmlformats.org/officeDocument/2006/customXml" ds:itemID="{928C327D-37BE-4A23-963F-DFDC5009B683}">
+<ds:datastoreItem xmlns:ds="http://schemas.openxmlformats.org/officeDocument/2006/customXml" ds:itemID="{823B6923-9076-4733-8ACA-51365D988C00}">
   <ds:schemaRefs>
     <ds:schemaRef ds:uri="http://schemas.openxmlformats.org/officeDocument/2006/bibliography"/>
   </ds:schemaRefs>

</xml_diff>